<commit_message>
Ang - create users, user role enum serialization from TS to C# fixed
</commit_message>
<xml_diff>
--- a/Functionalities & User Roles.docx
+++ b/Functionalities & User Roles.docx
@@ -147,16 +147,7 @@
         <w:sym w:font="Wingdings" w:char="F0E0"/>
       </w:r>
       <w:r>
-        <w:t xml:space="preserve"> 13</w:t>
-      </w:r>
-      <w:r>
-        <w:rPr>
-          <w:vertAlign w:val="superscript"/>
-        </w:rPr>
-        <w:t>th</w:t>
-      </w:r>
-      <w:r>
-        <w:t xml:space="preserve"> Wednesday </w:t>
+        <w:t xml:space="preserve"> </w:t>
       </w:r>
     </w:p>
     <w:p>
@@ -210,16 +201,7 @@
         <w:sym w:font="Wingdings" w:char="F0E0"/>
       </w:r>
       <w:r>
-        <w:t xml:space="preserve"> 14</w:t>
-      </w:r>
-      <w:r>
-        <w:rPr>
-          <w:vertAlign w:val="superscript"/>
-        </w:rPr>
-        <w:t>th</w:t>
-      </w:r>
-      <w:r>
-        <w:t xml:space="preserve"> Thursday </w:t>
+        <w:t xml:space="preserve"> </w:t>
       </w:r>
     </w:p>
     <w:p>
@@ -276,16 +258,7 @@
         <w:sym w:font="Wingdings" w:char="F0E0"/>
       </w:r>
       <w:r>
-        <w:t xml:space="preserve"> 12</w:t>
-      </w:r>
-      <w:r>
-        <w:rPr>
-          <w:vertAlign w:val="superscript"/>
-        </w:rPr>
-        <w:t>th</w:t>
-      </w:r>
-      <w:r>
-        <w:t xml:space="preserve"> Tuesday </w:t>
+        <w:t xml:space="preserve"> </w:t>
       </w:r>
     </w:p>
     <w:p>
@@ -351,33 +324,264 @@
       <w:r>
         <w:tab/>
       </w:r>
-      <w:r>
+    </w:p>
+    <w:p>
+      <w:pPr>
+        <w:ind w:left="720" w:firstLine="720"/>
+        <w:rPr>
+          <w:highlight w:val="yellow"/>
+        </w:rPr>
+      </w:pPr>
+      <w:r>
+        <w:rPr>
+          <w:highlight w:val="yellow"/>
+        </w:rPr>
+        <w:t xml:space="preserve">* Display users grid with buttons </w:t>
+      </w:r>
+      <w:r>
+        <w:rPr>
+          <w:highlight w:val="yellow"/>
+        </w:rPr>
+        <w:tab/>
+      </w:r>
+      <w:r>
+        <w:rPr>
+          <w:highlight w:val="yellow"/>
+        </w:rPr>
+        <w:tab/>
+      </w:r>
+      <w:r>
+        <w:rPr>
+          <w:highlight w:val="yellow"/>
+        </w:rPr>
         <w:sym w:font="Wingdings" w:char="F0E0"/>
       </w:r>
       <w:r>
-        <w:t xml:space="preserve"> 1</w:t>
-      </w:r>
-      <w:r>
+        <w:rPr>
+          <w:highlight w:val="yellow"/>
+        </w:rPr>
+        <w:t xml:space="preserve"> </w:t>
+      </w:r>
+      <w:r>
+        <w:rPr>
+          <w:highlight w:val="yellow"/>
+        </w:rPr>
+        <w:tab/>
+      </w:r>
+      <w:r>
+        <w:rPr>
+          <w:highlight w:val="yellow"/>
+        </w:rPr>
+        <w:t>1</w:t>
+      </w:r>
+      <w:r>
+        <w:rPr>
+          <w:highlight w:val="yellow"/>
+        </w:rPr>
         <w:t>8</w:t>
       </w:r>
       <w:r>
         <w:rPr>
+          <w:highlight w:val="yellow"/>
           <w:vertAlign w:val="superscript"/>
         </w:rPr>
         <w:t>th</w:t>
       </w:r>
       <w:r>
+        <w:rPr>
+          <w:highlight w:val="yellow"/>
+        </w:rPr>
         <w:t xml:space="preserve"> Monday</w:t>
       </w:r>
     </w:p>
     <w:p>
-      <w:r>
-        <w:tab/>
-      </w:r>
-      <w:r>
-        <w:tab/>
+      <w:pPr>
+        <w:ind w:left="720" w:firstLine="720"/>
+        <w:rPr>
+          <w:highlight w:val="yellow"/>
+        </w:rPr>
+      </w:pPr>
+      <w:r>
+        <w:rPr>
+          <w:highlight w:val="yellow"/>
+        </w:rPr>
+        <w:tab/>
+        <w:t>* Use pipes to display user friendly text</w:t>
+      </w:r>
+      <w:r>
+        <w:rPr>
+          <w:highlight w:val="yellow"/>
+        </w:rPr>
+        <w:t xml:space="preserve"> in grid columns</w:t>
+      </w:r>
+    </w:p>
+    <w:p>
+      <w:pPr>
+        <w:ind w:left="720" w:firstLine="720"/>
+        <w:rPr>
+          <w:highlight w:val="yellow"/>
+        </w:rPr>
+      </w:pPr>
+      <w:r>
+        <w:rPr>
+          <w:highlight w:val="yellow"/>
+        </w:rPr>
+        <w:tab/>
+        <w:t>* Grid events and Routing</w:t>
+      </w:r>
+    </w:p>
+    <w:p>
+      <w:r>
+        <w:lastRenderedPageBreak/>
+        <w:tab/>
+      </w:r>
+      <w:r>
+        <w:tab/>
+      </w:r>
+      <w:r>
+        <w:rPr>
+          <w:highlight w:val="yellow"/>
+        </w:rPr>
         <w:t>* Add</w:t>
       </w:r>
+      <w:r>
+        <w:rPr>
+          <w:highlight w:val="yellow"/>
+        </w:rPr>
+        <w:tab/>
+      </w:r>
+      <w:r>
+        <w:rPr>
+          <w:highlight w:val="yellow"/>
+        </w:rPr>
+        <w:tab/>
+      </w:r>
+      <w:r>
+        <w:rPr>
+          <w:highlight w:val="yellow"/>
+        </w:rPr>
+        <w:tab/>
+      </w:r>
+      <w:r>
+        <w:rPr>
+          <w:highlight w:val="yellow"/>
+        </w:rPr>
+        <w:tab/>
+      </w:r>
+      <w:r>
+        <w:rPr>
+          <w:highlight w:val="yellow"/>
+        </w:rPr>
+        <w:tab/>
+      </w:r>
+      <w:r>
+        <w:rPr>
+          <w:highlight w:val="yellow"/>
+        </w:rPr>
+        <w:tab/>
+      </w:r>
+      <w:r>
+        <w:rPr>
+          <w:highlight w:val="yellow"/>
+        </w:rPr>
+        <w:sym w:font="Wingdings" w:char="F0E0"/>
+      </w:r>
+      <w:r>
+        <w:rPr>
+          <w:highlight w:val="yellow"/>
+        </w:rPr>
+        <w:t xml:space="preserve"> </w:t>
+      </w:r>
+      <w:r>
+        <w:rPr>
+          <w:highlight w:val="yellow"/>
+        </w:rPr>
+        <w:tab/>
+      </w:r>
+      <w:r>
+        <w:rPr>
+          <w:highlight w:val="yellow"/>
+        </w:rPr>
+        <w:t>20</w:t>
+      </w:r>
+      <w:r>
+        <w:rPr>
+          <w:highlight w:val="yellow"/>
+          <w:vertAlign w:val="superscript"/>
+        </w:rPr>
+        <w:t>th</w:t>
+      </w:r>
+      <w:r>
+        <w:rPr>
+          <w:highlight w:val="yellow"/>
+        </w:rPr>
+        <w:t xml:space="preserve"> </w:t>
+      </w:r>
+      <w:r>
+        <w:rPr>
+          <w:highlight w:val="yellow"/>
+        </w:rPr>
+        <w:t>Wednesday</w:t>
+      </w:r>
+    </w:p>
+    <w:p>
+      <w:r>
+        <w:tab/>
+      </w:r>
+      <w:r>
+        <w:tab/>
+      </w:r>
+      <w:r>
+        <w:tab/>
+      </w:r>
+      <w:r>
+        <w:rPr>
+          <w:highlight w:val="yellow"/>
+        </w:rPr>
+        <w:t>* Snack bar service</w:t>
+      </w:r>
+    </w:p>
+    <w:p>
+      <w:r>
+        <w:tab/>
+      </w:r>
+      <w:r>
+        <w:tab/>
+      </w:r>
+      <w:r>
+        <w:tab/>
+        <w:t>* Test Login with new user</w:t>
+      </w:r>
+    </w:p>
+    <w:p>
+      <w:r>
+        <w:tab/>
+      </w:r>
+      <w:r>
+        <w:tab/>
+      </w:r>
+      <w:r>
+        <w:tab/>
+      </w:r>
+      <w:r>
+        <w:tab/>
+        <w:t>* Admin</w:t>
+      </w:r>
+    </w:p>
+    <w:p>
+      <w:r>
+        <w:tab/>
+      </w:r>
+      <w:r>
+        <w:tab/>
+      </w:r>
+      <w:r>
+        <w:tab/>
+      </w:r>
+      <w:r>
+        <w:tab/>
+        <w:t>* Staff</w:t>
+      </w:r>
     </w:p>
     <w:p>
       <w:r>
@@ -388,6 +592,57 @@
         <w:t>* Edit</w:t>
       </w:r>
     </w:p>
+    <w:p>
+      <w:r>
+        <w:tab/>
+      </w:r>
+      <w:r>
+        <w:tab/>
+      </w:r>
+      <w:r>
+        <w:tab/>
+        <w:t>* Patch user values in Edit Form</w:t>
+      </w:r>
+    </w:p>
+    <w:p>
+      <w:pPr>
+        <w:ind w:left="1440" w:firstLine="720"/>
+      </w:pPr>
+      <w:r>
+        <w:t>* Test Login with new user</w:t>
+      </w:r>
+    </w:p>
+    <w:p>
+      <w:r>
+        <w:tab/>
+      </w:r>
+      <w:r>
+        <w:tab/>
+      </w:r>
+      <w:r>
+        <w:tab/>
+      </w:r>
+      <w:r>
+        <w:tab/>
+        <w:t>* Admin</w:t>
+      </w:r>
+    </w:p>
+    <w:p>
+      <w:r>
+        <w:tab/>
+      </w:r>
+      <w:r>
+        <w:tab/>
+      </w:r>
+      <w:r>
+        <w:tab/>
+      </w:r>
+      <w:r>
+        <w:tab/>
+        <w:t>* Staff</w:t>
+      </w:r>
+    </w:p>
+    <w:p/>
     <w:p>
       <w:r>
         <w:tab/>

</xml_diff>